<commit_message>
Small change - ignore
spacing issue
</commit_message>
<xml_diff>
--- a/Documentation/Documentation - Adam/Project-SRSAnalysisModels.docx
+++ b/Documentation/Documentation - Adam/Project-SRSAnalysisModels.docx
@@ -27,6 +27,11 @@
     </w:p>
     <w:p/>
     <w:p>
+      <w:pPr>
+        <w:rPr>
+          <w:b/>
+        </w:rPr>
+      </w:pPr>
       <w:r>
         <w:rPr>
           <w:b/>
@@ -34,6 +39,7 @@
         <w:t>Figure 1.1 - SSD Authentication</w:t>
       </w:r>
     </w:p>
+    <w:p/>
     <w:p>
       <w:pPr>
         <w:jc w:val="center"/>
@@ -89,6 +95,11 @@
     </w:p>
     <w:p/>
     <w:p>
+      <w:pPr>
+        <w:rPr>
+          <w:b/>
+        </w:rPr>
+      </w:pPr>
       <w:r>
         <w:rPr>
           <w:b/>
@@ -96,6 +107,7 @@
         <w:t>Figure 1.2.1 - SSD Create Reservation (Booking available)</w:t>
       </w:r>
     </w:p>
+    <w:p/>
     <w:p>
       <w:pPr>
         <w:jc w:val="center"/>
@@ -150,6 +162,11 @@
     </w:p>
     <w:p/>
     <w:p>
+      <w:pPr>
+        <w:rPr>
+          <w:b/>
+        </w:rPr>
+      </w:pPr>
       <w:r>
         <w:rPr>
           <w:b/>
@@ -157,6 +174,7 @@
         <w:t>Figure 1.2.2 - SSD Create Reservation (Booking unavailable)</w:t>
       </w:r>
     </w:p>
+    <w:p/>
     <w:p>
       <w:r>
         <w:rPr>
@@ -208,6 +226,11 @@
     </w:p>
     <w:p/>
     <w:p>
+      <w:pPr>
+        <w:rPr>
+          <w:b/>
+        </w:rPr>
+      </w:pPr>
       <w:r>
         <w:rPr>
           <w:b/>
@@ -215,6 +238,7 @@
         <w:t>Figure 1.3 - SSD Cancel Reservation</w:t>
       </w:r>
     </w:p>
+    <w:p/>
     <w:p>
       <w:r>
         <w:rPr>
@@ -400,12 +424,21 @@
     </w:p>
     <w:p/>
     <w:p>
+      <w:pPr>
+        <w:rPr>
+          <w:b/>
+        </w:rPr>
+      </w:pPr>
       <w:r>
         <w:rPr>
           <w:b/>
         </w:rPr>
         <w:t>Figure 1.5 - SSD Change Profile Details</w:t>
       </w:r>
+    </w:p>
+    <w:p>
+      <w:bookmarkStart w:id="4" w:name="_GoBack"/>
+      <w:bookmarkEnd w:id="4"/>
     </w:p>
     <w:p>
       <w:r>
@@ -458,8 +491,8 @@
         <w:pStyle w:val="Heading2"/>
         <w:contextualSpacing w:val="0"/>
       </w:pPr>
-      <w:bookmarkStart w:id="4" w:name="_fkvh711hib5p" w:colFirst="0" w:colLast="0"/>
-      <w:bookmarkEnd w:id="4"/>
+      <w:bookmarkStart w:id="5" w:name="_fkvh711hib5p" w:colFirst="0" w:colLast="0"/>
+      <w:bookmarkEnd w:id="5"/>
       <w:r>
         <w:t>2. Operation Contracts</w:t>
       </w:r>
@@ -586,11 +619,9 @@
               <w:widowControl w:val="0"/>
               <w:spacing w:line="240" w:lineRule="auto"/>
             </w:pPr>
-            <w:proofErr w:type="spellStart"/>
             <w:r>
               <w:t>checkUsernameAndPassword</w:t>
             </w:r>
-            <w:proofErr w:type="spellEnd"/>
           </w:p>
         </w:tc>
       </w:tr>
@@ -633,13 +664,8 @@
               <w:widowControl w:val="0"/>
               <w:spacing w:line="240" w:lineRule="auto"/>
             </w:pPr>
-            <w:proofErr w:type="spellStart"/>
-            <w:r>
-              <w:t>checkUserAndPass</w:t>
-            </w:r>
-            <w:proofErr w:type="spellEnd"/>
-            <w:r>
-              <w:t>(email, password)</w:t>
+            <w:r>
+              <w:t>checkUserAndPass(email, password)</w:t>
             </w:r>
           </w:p>
         </w:tc>
@@ -816,15 +842,7 @@
               <w:contextualSpacing/>
             </w:pPr>
             <w:r>
-              <w:t xml:space="preserve">Instance of </w:t>
-            </w:r>
-            <w:proofErr w:type="spellStart"/>
-            <w:r>
-              <w:t>StudentMapper</w:t>
-            </w:r>
-            <w:proofErr w:type="spellEnd"/>
-            <w:r>
-              <w:t xml:space="preserve"> has been created</w:t>
+              <w:t>Instance of StudentMapper has been created</w:t>
             </w:r>
           </w:p>
           <w:p>
@@ -839,15 +857,7 @@
               <w:contextualSpacing/>
             </w:pPr>
             <w:r>
-              <w:t xml:space="preserve">Instance of </w:t>
-            </w:r>
-            <w:proofErr w:type="spellStart"/>
-            <w:r>
-              <w:t>ReservationMapper</w:t>
-            </w:r>
-            <w:proofErr w:type="spellEnd"/>
-            <w:r>
-              <w:t xml:space="preserve"> has been created</w:t>
+              <w:t>Instance of ReservationMapper has been created</w:t>
             </w:r>
           </w:p>
           <w:p>
@@ -994,11 +1004,9 @@
               <w:widowControl w:val="0"/>
               <w:spacing w:line="240" w:lineRule="auto"/>
             </w:pPr>
-            <w:proofErr w:type="spellStart"/>
             <w:r>
               <w:t>addReservation</w:t>
             </w:r>
-            <w:proofErr w:type="spellEnd"/>
           </w:p>
         </w:tc>
       </w:tr>
@@ -1041,13 +1049,8 @@
               <w:widowControl w:val="0"/>
               <w:spacing w:line="240" w:lineRule="auto"/>
             </w:pPr>
-            <w:proofErr w:type="spellStart"/>
-            <w:r>
-              <w:t>addReservation</w:t>
-            </w:r>
-            <w:proofErr w:type="spellEnd"/>
-            <w:r>
-              <w:t>(student id, reservation id, start, end, title, description)</w:t>
+            <w:r>
+              <w:t>addReservation(student id, reservation id, start, end, title, description)</w:t>
             </w:r>
           </w:p>
         </w:tc>
@@ -1246,10 +1249,7 @@
               <w:contextualSpacing/>
             </w:pPr>
             <w:r>
-              <w:t xml:space="preserve">Reservation </w:t>
-            </w:r>
-            <w:r>
-              <w:t>has been associated with database</w:t>
+              <w:t>Reservation has been associated with database</w:t>
             </w:r>
           </w:p>
           <w:p>
@@ -1278,8 +1278,6 @@
       </w:pPr>
     </w:p>
     <w:p>
-      <w:bookmarkStart w:id="5" w:name="_GoBack"/>
-      <w:bookmarkEnd w:id="5"/>
       <w:r>
         <w:rPr>
           <w:b/>
@@ -1401,11 +1399,9 @@
               <w:widowControl w:val="0"/>
               <w:spacing w:line="240" w:lineRule="auto"/>
             </w:pPr>
-            <w:proofErr w:type="spellStart"/>
             <w:r>
               <w:t>addToWaitingList</w:t>
             </w:r>
-            <w:proofErr w:type="spellEnd"/>
           </w:p>
         </w:tc>
       </w:tr>
@@ -1448,13 +1444,8 @@
               <w:widowControl w:val="0"/>
               <w:spacing w:line="240" w:lineRule="auto"/>
             </w:pPr>
-            <w:proofErr w:type="spellStart"/>
-            <w:r>
-              <w:t>addWaitList</w:t>
-            </w:r>
-            <w:proofErr w:type="spellEnd"/>
-            <w:r>
-              <w:t>(student id, reservation id, start, end)</w:t>
+            <w:r>
+              <w:t>addWaitList(student id, reservation id, start, end)</w:t>
             </w:r>
           </w:p>
         </w:tc>
@@ -1640,16 +1631,12 @@
               <w:ind w:hanging="360"/>
               <w:contextualSpacing/>
             </w:pPr>
-            <w:proofErr w:type="spellStart"/>
-            <w:proofErr w:type="gramStart"/>
             <w:r>
               <w:rPr>
                 <w:i/>
               </w:rPr>
               <w:t>reservation.isCreated</w:t>
             </w:r>
-            <w:proofErr w:type="spellEnd"/>
-            <w:proofErr w:type="gramEnd"/>
             <w:r>
               <w:t xml:space="preserve"> has been set to </w:t>
             </w:r>
@@ -1810,11 +1797,9 @@
             </w:tcMar>
           </w:tcPr>
           <w:p>
-            <w:proofErr w:type="spellStart"/>
             <w:r>
               <w:t>updatePassword</w:t>
             </w:r>
-            <w:proofErr w:type="spellEnd"/>
           </w:p>
         </w:tc>
       </w:tr>
@@ -1853,13 +1838,8 @@
             </w:tcMar>
           </w:tcPr>
           <w:p>
-            <w:proofErr w:type="spellStart"/>
-            <w:r>
-              <w:t>updatePassword</w:t>
-            </w:r>
-            <w:proofErr w:type="spellEnd"/>
-            <w:r>
-              <w:t>(email, old password, new password)</w:t>
+            <w:r>
+              <w:t>updatePassword(email, old password, new password)</w:t>
             </w:r>
           </w:p>
         </w:tc>
@@ -2179,11 +2159,9 @@
               <w:widowControl w:val="0"/>
               <w:spacing w:line="240" w:lineRule="auto"/>
             </w:pPr>
-            <w:proofErr w:type="spellStart"/>
             <w:r>
               <w:t>updateEmailAddress</w:t>
             </w:r>
-            <w:proofErr w:type="spellEnd"/>
           </w:p>
         </w:tc>
       </w:tr>
@@ -2226,13 +2204,8 @@
               <w:widowControl w:val="0"/>
               <w:spacing w:line="240" w:lineRule="auto"/>
             </w:pPr>
-            <w:proofErr w:type="spellStart"/>
-            <w:r>
-              <w:t>updateEmailAddress</w:t>
-            </w:r>
-            <w:proofErr w:type="spellEnd"/>
-            <w:r>
-              <w:t>(old email, new email)</w:t>
+            <w:r>
+              <w:t>updateEmailAddress(old email, new email)</w:t>
             </w:r>
           </w:p>
         </w:tc>

</xml_diff>